<commit_message>
sibsutis: dpl: fixed diploma_submission
</commit_message>
<xml_diff>
--- a/sibsutis/2015/dpl/diploma_submission/diploma_submission_1.docx
+++ b/sibsutis/2015/dpl/diploma_submission/diploma_submission_1.docx
@@ -61,7 +61,21 @@
             <w:bCs/>
             <w:u w:val="single"/>
           </w:rPr>
-          <w:t>«9» января 201</w:t>
+          <w:t>«</w:t>
+        </w:r>
+        <w:r>
+          <w:rPr>
+            <w:bCs/>
+            <w:u w:val="single"/>
+          </w:rPr>
+          <w:t>12</w:t>
+        </w:r>
+        <w:r>
+          <w:rPr>
+            <w:bCs/>
+            <w:u w:val="single"/>
+          </w:rPr>
+          <w:t>» января 201</w:t>
         </w:r>
         <w:r>
           <w:rPr>
@@ -99,9 +113,15 @@
           <w:rPr>
             <w:u w:val="single"/>
           </w:rPr>
-          <w:t>/3-14</w:t>
+          <w:t>/3-1</w:t>
         </w:r>
       </w:fldSimple>
+      <w:r>
+        <w:rPr>
+          <w:lang w:val="en-US"/>
+        </w:rPr>
+        <w:t>5</w:t>
+      </w:r>
     </w:p>
     <w:p>
       <w:pPr>
@@ -341,60 +361,42 @@
       <w:r>
         <w:t xml:space="preserve">: сокеты по-новому [Электронный ресурс]. – Режим доступа: </w:t>
       </w:r>
-      <w:hyperlink r:id="rId5" w:history="1">
-        <w:r>
-          <w:rPr>
-            <w:rStyle w:val="a8"/>
-            <w:lang w:val="en-US"/>
-          </w:rPr>
-          <w:t>http</w:t>
-        </w:r>
-        <w:r>
-          <w:rPr>
-            <w:rStyle w:val="a8"/>
-          </w:rPr>
-          <w:t>://</w:t>
-        </w:r>
-        <w:r>
-          <w:rPr>
-            <w:rStyle w:val="a8"/>
-            <w:lang w:val="en-US"/>
-          </w:rPr>
-          <w:t>habrahabr</w:t>
-        </w:r>
-        <w:r>
-          <w:rPr>
-            <w:rStyle w:val="a8"/>
-          </w:rPr>
-          <w:t>.</w:t>
-        </w:r>
-        <w:r>
-          <w:rPr>
-            <w:rStyle w:val="a8"/>
-            <w:lang w:val="en-US"/>
-          </w:rPr>
-          <w:t>ru</w:t>
-        </w:r>
-        <w:r>
-          <w:rPr>
-            <w:rStyle w:val="a8"/>
-          </w:rPr>
-          <w:t>/</w:t>
-        </w:r>
-        <w:r>
-          <w:rPr>
-            <w:rStyle w:val="a8"/>
-            <w:lang w:val="en-US"/>
-          </w:rPr>
-          <w:t>post</w:t>
-        </w:r>
-        <w:r>
-          <w:rPr>
-            <w:rStyle w:val="a8"/>
-          </w:rPr>
-          <w:t>/242359/</w:t>
-        </w:r>
-      </w:hyperlink>
+      <w:r>
+        <w:rPr>
+          <w:lang w:val="en-US"/>
+        </w:rPr>
+        <w:t>http</w:t>
+      </w:r>
+      <w:r>
+        <w:t>://</w:t>
+      </w:r>
+      <w:r>
+        <w:rPr>
+          <w:lang w:val="en-US"/>
+        </w:rPr>
+        <w:t>habrahabr</w:t>
+      </w:r>
+      <w:r>
+        <w:t>.</w:t>
+      </w:r>
+      <w:r>
+        <w:rPr>
+          <w:lang w:val="en-US"/>
+        </w:rPr>
+        <w:t>ru</w:t>
+      </w:r>
+      <w:r>
+        <w:t>/</w:t>
+      </w:r>
+      <w:r>
+        <w:rPr>
+          <w:lang w:val="en-US"/>
+        </w:rPr>
+        <w:t>post</w:t>
+      </w:r>
+      <w:r>
+        <w:t>/242359/</w:t>
+      </w:r>
     </w:p>
     <w:p>
       <w:pPr>
@@ -466,93 +468,66 @@
       <w:r>
         <w:t xml:space="preserve">.1 простыми словами [Электронный ресурс]. – Режим доступа: </w:t>
       </w:r>
-      <w:hyperlink r:id="rId6" w:history="1">
-        <w:r>
-          <w:rPr>
-            <w:rStyle w:val="a8"/>
-            <w:lang w:val="en-US"/>
-          </w:rPr>
-          <w:t>https</w:t>
-        </w:r>
-        <w:r>
-          <w:rPr>
-            <w:rStyle w:val="a8"/>
-          </w:rPr>
-          <w:t>://</w:t>
-        </w:r>
-        <w:r>
-          <w:rPr>
-            <w:rStyle w:val="a8"/>
-            <w:lang w:val="en-US"/>
-          </w:rPr>
-          <w:t>rsdn</w:t>
-        </w:r>
-        <w:r>
-          <w:rPr>
-            <w:rStyle w:val="a8"/>
-          </w:rPr>
-          <w:t>.</w:t>
-        </w:r>
-        <w:r>
-          <w:rPr>
-            <w:rStyle w:val="a8"/>
-            <w:lang w:val="en-US"/>
-          </w:rPr>
-          <w:t>ru</w:t>
-        </w:r>
-        <w:r>
-          <w:rPr>
-            <w:rStyle w:val="a8"/>
-          </w:rPr>
-          <w:t>/</w:t>
-        </w:r>
-        <w:r>
-          <w:rPr>
-            <w:rStyle w:val="a8"/>
-            <w:lang w:val="en-US"/>
-          </w:rPr>
-          <w:t>article</w:t>
-        </w:r>
-        <w:r>
-          <w:rPr>
-            <w:rStyle w:val="a8"/>
-          </w:rPr>
-          <w:t>/</w:t>
-        </w:r>
-        <w:r>
-          <w:rPr>
-            <w:rStyle w:val="a8"/>
-            <w:lang w:val="en-US"/>
-          </w:rPr>
-          <w:t>ASN</w:t>
-        </w:r>
-        <w:r>
-          <w:rPr>
-            <w:rStyle w:val="a8"/>
-          </w:rPr>
-          <w:t>/</w:t>
-        </w:r>
-        <w:r>
-          <w:rPr>
-            <w:rStyle w:val="a8"/>
-            <w:lang w:val="en-US"/>
-          </w:rPr>
-          <w:t>ASN</w:t>
-        </w:r>
-        <w:r>
-          <w:rPr>
-            <w:rStyle w:val="a8"/>
-          </w:rPr>
-          <w:t>.</w:t>
-        </w:r>
-        <w:r>
-          <w:rPr>
-            <w:rStyle w:val="a8"/>
-            <w:lang w:val="en-US"/>
-          </w:rPr>
-          <w:t>xml</w:t>
-        </w:r>
-      </w:hyperlink>
+      <w:r>
+        <w:rPr>
+          <w:lang w:val="en-US"/>
+        </w:rPr>
+        <w:t>https</w:t>
+      </w:r>
+      <w:r>
+        <w:t>://</w:t>
+      </w:r>
+      <w:r>
+        <w:rPr>
+          <w:lang w:val="en-US"/>
+        </w:rPr>
+        <w:t>rsdn</w:t>
+      </w:r>
+      <w:r>
+        <w:t>.</w:t>
+      </w:r>
+      <w:r>
+        <w:rPr>
+          <w:lang w:val="en-US"/>
+        </w:rPr>
+        <w:t>ru</w:t>
+      </w:r>
+      <w:r>
+        <w:t>/</w:t>
+      </w:r>
+      <w:r>
+        <w:rPr>
+          <w:lang w:val="en-US"/>
+        </w:rPr>
+        <w:t>article</w:t>
+      </w:r>
+      <w:r>
+        <w:t>/</w:t>
+      </w:r>
+      <w:r>
+        <w:rPr>
+          <w:lang w:val="en-US"/>
+        </w:rPr>
+        <w:t>ASN</w:t>
+      </w:r>
+      <w:r>
+        <w:t>/</w:t>
+      </w:r>
+      <w:r>
+        <w:rPr>
+          <w:lang w:val="en-US"/>
+        </w:rPr>
+        <w:t>ASN</w:t>
+      </w:r>
+      <w:r>
+        <w:t>.</w:t>
+      </w:r>
+      <w:r>
+        <w:rPr>
+          <w:lang w:val="en-US"/>
+        </w:rPr>
+        <w:t>xml</w:t>
+      </w:r>
     </w:p>
     <w:p>
       <w:pPr>
@@ -719,384 +694,452 @@
         <w:ind w:left="0" w:firstLine="851"/>
       </w:pPr>
       <w:r>
-        <w:t>Содержание расчетно-пояснительной записки (перечень подлежащих разработке вопросов) и сроки выполнения по разделам:</w:t>
-      </w:r>
-    </w:p>
-    <w:p>
-      <w:pPr>
-        <w:ind w:left="851" w:firstLine="0"/>
-      </w:pPr>
-    </w:p>
-    <w:tbl>
-      <w:tblPr>
-        <w:tblW w:w="5000" w:type="pct"/>
-        <w:tblBorders>
-          <w:top w:val="single" w:sz="12" w:space="0" w:color="auto"/>
-          <w:left w:val="single" w:sz="12" w:space="0" w:color="auto"/>
-          <w:bottom w:val="single" w:sz="12" w:space="0" w:color="auto"/>
-          <w:right w:val="single" w:sz="12" w:space="0" w:color="auto"/>
-          <w:insideH w:val="single" w:sz="4" w:space="0" w:color="auto"/>
-          <w:insideV w:val="single" w:sz="4" w:space="0" w:color="auto"/>
-        </w:tblBorders>
-        <w:tblLook w:val="01E0"/>
-      </w:tblPr>
-      <w:tblGrid>
-        <w:gridCol w:w="7358"/>
-        <w:gridCol w:w="2213"/>
-      </w:tblGrid>
-      <w:tr>
-        <w:trPr>
-          <w:trHeight w:val="300"/>
-        </w:trPr>
-        <w:tc>
-          <w:tcPr>
-            <w:tcW w:w="3844" w:type="pct"/>
-            <w:shd w:val="clear" w:color="auto" w:fill="auto"/>
-            <w:noWrap/>
-            <w:vAlign w:val="bottom"/>
-            <w:hideMark/>
-          </w:tcPr>
-          <w:p>
-            <w:pPr>
-              <w:pStyle w:val="-5"/>
-              <w:rPr>
-                <w:szCs w:val="20"/>
-              </w:rPr>
-            </w:pPr>
-            <w:r>
-              <w:t>Раздел</w:t>
-            </w:r>
-          </w:p>
-        </w:tc>
-        <w:tc>
-          <w:tcPr>
-            <w:tcW w:w="1156" w:type="pct"/>
-            <w:shd w:val="clear" w:color="auto" w:fill="auto"/>
-            <w:noWrap/>
-            <w:vAlign w:val="bottom"/>
-            <w:hideMark/>
-          </w:tcPr>
-          <w:p>
-            <w:pPr>
-              <w:pStyle w:val="-5"/>
-              <w:rPr>
-                <w:szCs w:val="20"/>
-              </w:rPr>
-            </w:pPr>
-            <w:r>
-              <w:t>Дата выполнения</w:t>
-            </w:r>
-          </w:p>
-        </w:tc>
-      </w:tr>
-      <w:tr>
-        <w:trPr>
-          <w:trHeight w:val="300"/>
-        </w:trPr>
-        <w:tc>
-          <w:tcPr>
-            <w:tcW w:w="3844" w:type="pct"/>
-            <w:shd w:val="clear" w:color="auto" w:fill="auto"/>
-            <w:noWrap/>
-            <w:hideMark/>
-          </w:tcPr>
-          <w:p>
-            <w:pPr>
-              <w:pStyle w:val="-5"/>
-            </w:pPr>
-            <w:r>
-              <w:t xml:space="preserve">1. </w:t>
-            </w:r>
-            <w:r>
-              <w:t>Введение</w:t>
-            </w:r>
-          </w:p>
-        </w:tc>
-        <w:tc>
-          <w:tcPr>
-            <w:tcW w:w="1156" w:type="pct"/>
-            <w:shd w:val="clear" w:color="auto" w:fill="auto"/>
-            <w:noWrap/>
-            <w:hideMark/>
-          </w:tcPr>
-          <w:p>
-            <w:pPr>
-              <w:pStyle w:val="-5"/>
-            </w:pPr>
-            <w:r>
-              <w:t>7.03.2015</w:t>
-            </w:r>
-          </w:p>
-        </w:tc>
-      </w:tr>
-      <w:tr>
-        <w:trPr>
-          <w:trHeight w:val="300"/>
-        </w:trPr>
-        <w:tc>
-          <w:tcPr>
-            <w:tcW w:w="3844" w:type="pct"/>
-            <w:shd w:val="clear" w:color="auto" w:fill="auto"/>
-            <w:noWrap/>
-            <w:hideMark/>
-          </w:tcPr>
-          <w:p>
-            <w:pPr>
-              <w:pStyle w:val="-5"/>
-            </w:pPr>
-            <w:r>
-              <w:t xml:space="preserve">2. </w:t>
-            </w:r>
-            <w:r>
-              <w:t>Концепция NGN</w:t>
-            </w:r>
-          </w:p>
-        </w:tc>
-        <w:tc>
-          <w:tcPr>
-            <w:tcW w:w="1156" w:type="pct"/>
-            <w:shd w:val="clear" w:color="auto" w:fill="auto"/>
-            <w:noWrap/>
-            <w:hideMark/>
-          </w:tcPr>
-          <w:p>
-            <w:pPr>
-              <w:pStyle w:val="-5"/>
-            </w:pPr>
-            <w:r>
-              <w:t>8.03.2015</w:t>
-            </w:r>
-          </w:p>
-        </w:tc>
-      </w:tr>
-      <w:tr>
-        <w:trPr>
-          <w:trHeight w:val="300"/>
-        </w:trPr>
-        <w:tc>
-          <w:tcPr>
-            <w:tcW w:w="3844" w:type="pct"/>
-            <w:shd w:val="clear" w:color="auto" w:fill="auto"/>
-            <w:noWrap/>
-            <w:hideMark/>
-          </w:tcPr>
-          <w:p>
-            <w:pPr>
-              <w:pStyle w:val="-5"/>
-            </w:pPr>
-            <w:r>
-              <w:t xml:space="preserve">3. </w:t>
-            </w:r>
-            <w:r>
-              <w:t xml:space="preserve">Транковые шлюзы </w:t>
-            </w:r>
-            <w:r>
-              <w:rPr>
-                <w:lang w:val="en-US"/>
-              </w:rPr>
-              <w:t>SMG</w:t>
-            </w:r>
-            <w:r>
-              <w:t>1016</w:t>
-            </w:r>
-            <w:r>
-              <w:rPr>
-                <w:lang w:val="en-US"/>
-              </w:rPr>
-              <w:t>M</w:t>
-            </w:r>
-            <w:r>
-              <w:t>/</w:t>
-            </w:r>
-            <w:r>
-              <w:rPr>
-                <w:lang w:val="en-US"/>
-              </w:rPr>
-              <w:t>SMG</w:t>
-            </w:r>
-            <w:r>
-              <w:t>2016</w:t>
-            </w:r>
-          </w:p>
-        </w:tc>
-        <w:tc>
-          <w:tcPr>
-            <w:tcW w:w="1156" w:type="pct"/>
-            <w:shd w:val="clear" w:color="auto" w:fill="auto"/>
-            <w:noWrap/>
-            <w:hideMark/>
-          </w:tcPr>
-          <w:p>
-            <w:pPr>
-              <w:pStyle w:val="-5"/>
-            </w:pPr>
-            <w:r>
-              <w:t>14.03.2015</w:t>
-            </w:r>
-          </w:p>
-        </w:tc>
-      </w:tr>
-      <w:tr>
-        <w:trPr>
-          <w:trHeight w:val="300"/>
-        </w:trPr>
-        <w:tc>
-          <w:tcPr>
-            <w:tcW w:w="3844" w:type="pct"/>
-            <w:shd w:val="clear" w:color="auto" w:fill="auto"/>
-            <w:noWrap/>
-            <w:hideMark/>
-          </w:tcPr>
-          <w:p>
-            <w:pPr>
-              <w:pStyle w:val="-5"/>
-            </w:pPr>
-            <w:r>
-              <w:t xml:space="preserve">4. </w:t>
-            </w:r>
-            <w:r>
-              <w:t>Голосовое меню IVR</w:t>
-            </w:r>
-          </w:p>
-        </w:tc>
-        <w:tc>
-          <w:tcPr>
-            <w:tcW w:w="1156" w:type="pct"/>
-            <w:shd w:val="clear" w:color="auto" w:fill="auto"/>
-            <w:noWrap/>
-            <w:hideMark/>
-          </w:tcPr>
-          <w:p>
-            <w:pPr>
-              <w:pStyle w:val="-5"/>
-            </w:pPr>
-            <w:r>
-              <w:t>20.03.2015</w:t>
-            </w:r>
-          </w:p>
-        </w:tc>
-      </w:tr>
-      <w:tr>
-        <w:trPr>
-          <w:trHeight w:val="300"/>
-        </w:trPr>
-        <w:tc>
-          <w:tcPr>
-            <w:tcW w:w="3844" w:type="pct"/>
-            <w:shd w:val="clear" w:color="auto" w:fill="auto"/>
-            <w:noWrap/>
-            <w:hideMark/>
-          </w:tcPr>
-          <w:p>
-            <w:pPr>
-              <w:pStyle w:val="-5"/>
-            </w:pPr>
-            <w:r>
-              <w:t xml:space="preserve">5. </w:t>
-            </w:r>
-            <w:r>
-              <w:t xml:space="preserve">IVR </w:t>
-            </w:r>
-            <w:r>
-              <w:t xml:space="preserve">модуль </w:t>
-            </w:r>
-            <w:r>
-              <w:t>транкового шлюза</w:t>
-            </w:r>
-          </w:p>
-        </w:tc>
-        <w:tc>
-          <w:tcPr>
-            <w:tcW w:w="1156" w:type="pct"/>
-            <w:shd w:val="clear" w:color="auto" w:fill="auto"/>
-            <w:noWrap/>
-            <w:hideMark/>
-          </w:tcPr>
-          <w:p>
-            <w:pPr>
-              <w:pStyle w:val="-5"/>
-            </w:pPr>
-            <w:r>
-              <w:t>10.05.2015</w:t>
-            </w:r>
-          </w:p>
-        </w:tc>
-      </w:tr>
-      <w:tr>
-        <w:trPr>
-          <w:trHeight w:val="300"/>
-        </w:trPr>
-        <w:tc>
-          <w:tcPr>
-            <w:tcW w:w="3844" w:type="pct"/>
-            <w:shd w:val="clear" w:color="auto" w:fill="auto"/>
-            <w:noWrap/>
-            <w:hideMark/>
-          </w:tcPr>
-          <w:p>
-            <w:pPr>
-              <w:pStyle w:val="-5"/>
-            </w:pPr>
-            <w:r>
-              <w:t>6. Расчет экономических показателей</w:t>
-            </w:r>
-          </w:p>
-        </w:tc>
-        <w:tc>
-          <w:tcPr>
-            <w:tcW w:w="1156" w:type="pct"/>
-            <w:shd w:val="clear" w:color="auto" w:fill="auto"/>
-            <w:noWrap/>
-            <w:hideMark/>
-          </w:tcPr>
-          <w:p>
-            <w:pPr>
-              <w:pStyle w:val="-5"/>
-            </w:pPr>
-            <w:r>
-              <w:t>22.04.2015</w:t>
-            </w:r>
-          </w:p>
-        </w:tc>
-      </w:tr>
-      <w:tr>
-        <w:trPr>
-          <w:trHeight w:val="300"/>
-        </w:trPr>
-        <w:tc>
-          <w:tcPr>
-            <w:tcW w:w="3844" w:type="pct"/>
-            <w:shd w:val="clear" w:color="auto" w:fill="auto"/>
-            <w:noWrap/>
-            <w:hideMark/>
-          </w:tcPr>
-          <w:p>
-            <w:pPr>
-              <w:pStyle w:val="-5"/>
-            </w:pPr>
-            <w:r>
-              <w:t>7. Безопасность жизнедеятельности</w:t>
-            </w:r>
-          </w:p>
-        </w:tc>
-        <w:tc>
-          <w:tcPr>
-            <w:tcW w:w="1156" w:type="pct"/>
-            <w:shd w:val="clear" w:color="auto" w:fill="auto"/>
-            <w:noWrap/>
-            <w:hideMark/>
-          </w:tcPr>
-          <w:p>
-            <w:pPr>
-              <w:pStyle w:val="-5"/>
-            </w:pPr>
-            <w:r>
-              <w:t>27.04.2015</w:t>
-            </w:r>
-          </w:p>
-        </w:tc>
-      </w:tr>
-    </w:tbl>
+        <w:t>Содержание расчетно-пояснительной записки (перечень подлежащих разработке вопросов)</w:t>
+      </w:r>
+      <w:r>
+        <w:t xml:space="preserve"> и сроки выполнения по разделам</w:t>
+      </w:r>
+      <w:r>
+        <w:t>:</w:t>
+      </w:r>
+    </w:p>
+    <w:p>
+      <w:pPr>
+        <w:pStyle w:val="a5"/>
+        <w:numPr>
+          <w:ilvl w:val="0"/>
+          <w:numId w:val="12"/>
+        </w:numPr>
+        <w:tabs>
+          <w:tab w:val="num" w:pos="1276"/>
+        </w:tabs>
+        <w:rPr>
+          <w:vanish/>
+        </w:rPr>
+      </w:pPr>
+    </w:p>
+    <w:p>
+      <w:pPr>
+        <w:pStyle w:val="a5"/>
+        <w:numPr>
+          <w:ilvl w:val="0"/>
+          <w:numId w:val="12"/>
+        </w:numPr>
+        <w:tabs>
+          <w:tab w:val="num" w:pos="1276"/>
+        </w:tabs>
+        <w:rPr>
+          <w:vanish/>
+        </w:rPr>
+      </w:pPr>
+    </w:p>
+    <w:p>
+      <w:pPr>
+        <w:pStyle w:val="a5"/>
+        <w:numPr>
+          <w:ilvl w:val="0"/>
+          <w:numId w:val="12"/>
+        </w:numPr>
+        <w:tabs>
+          <w:tab w:val="num" w:pos="1276"/>
+        </w:tabs>
+        <w:rPr>
+          <w:vanish/>
+        </w:rPr>
+      </w:pPr>
+    </w:p>
+    <w:p>
+      <w:pPr>
+        <w:pStyle w:val="a5"/>
+        <w:numPr>
+          <w:ilvl w:val="0"/>
+          <w:numId w:val="12"/>
+        </w:numPr>
+        <w:tabs>
+          <w:tab w:val="num" w:pos="1276"/>
+        </w:tabs>
+        <w:rPr>
+          <w:vanish/>
+        </w:rPr>
+      </w:pPr>
+    </w:p>
+    <w:p>
+      <w:pPr>
+        <w:pStyle w:val="a5"/>
+        <w:numPr>
+          <w:ilvl w:val="1"/>
+          <w:numId w:val="12"/>
+        </w:numPr>
+        <w:tabs>
+          <w:tab w:val="num" w:pos="1276"/>
+        </w:tabs>
+      </w:pPr>
+      <w:r>
+        <w:t>Введение</w:t>
+      </w:r>
+      <w:r>
+        <w:t xml:space="preserve"> (7.03.2015 - 8.03.2015)</w:t>
+      </w:r>
+      <w:r>
+        <w:rPr>
+          <w:lang w:val="en-US"/>
+        </w:rPr>
+        <w:t>;</w:t>
+      </w:r>
+    </w:p>
+    <w:p>
+      <w:pPr>
+        <w:pStyle w:val="a5"/>
+        <w:numPr>
+          <w:ilvl w:val="1"/>
+          <w:numId w:val="12"/>
+        </w:numPr>
+        <w:tabs>
+          <w:tab w:val="num" w:pos="1276"/>
+        </w:tabs>
+      </w:pPr>
+      <w:r>
+        <w:t>Концепция NGN</w:t>
+      </w:r>
+      <w:r>
+        <w:t xml:space="preserve"> (8.03.2015</w:t>
+      </w:r>
+      <w:r>
+        <w:rPr>
+          <w:lang w:val="en-US"/>
+        </w:rPr>
+        <w:t xml:space="preserve"> - </w:t>
+      </w:r>
+      <w:r>
+        <w:t>14.03.2015</w:t>
+      </w:r>
+      <w:r>
+        <w:t>)</w:t>
+      </w:r>
+      <w:r>
+        <w:rPr>
+          <w:lang w:val="en-US"/>
+        </w:rPr>
+        <w:t>;</w:t>
+      </w:r>
+    </w:p>
+    <w:p>
+      <w:pPr>
+        <w:pStyle w:val="a5"/>
+        <w:numPr>
+          <w:ilvl w:val="1"/>
+          <w:numId w:val="12"/>
+        </w:numPr>
+        <w:tabs>
+          <w:tab w:val="num" w:pos="1276"/>
+        </w:tabs>
+      </w:pPr>
+      <w:r>
+        <w:t xml:space="preserve">Транковые шлюзы </w:t>
+      </w:r>
+      <w:r>
+        <w:rPr>
+          <w:lang w:val="en-US"/>
+        </w:rPr>
+        <w:t>SMG</w:t>
+      </w:r>
+      <w:r>
+        <w:t>1016</w:t>
+      </w:r>
+      <w:r>
+        <w:rPr>
+          <w:lang w:val="en-US"/>
+        </w:rPr>
+        <w:t>M</w:t>
+      </w:r>
+      <w:r>
+        <w:t>/</w:t>
+      </w:r>
+      <w:r>
+        <w:rPr>
+          <w:lang w:val="en-US"/>
+        </w:rPr>
+        <w:t>SMG</w:t>
+      </w:r>
+      <w:r>
+        <w:t>2016</w:t>
+      </w:r>
+      <w:r>
+        <w:t xml:space="preserve"> (14.03.2015</w:t>
+      </w:r>
+      <w:r>
+        <w:rPr>
+          <w:lang w:val="en-US"/>
+        </w:rPr>
+        <w:t xml:space="preserve"> - </w:t>
+      </w:r>
+      <w:r>
+        <w:t>1</w:t>
+      </w:r>
+      <w:r>
+        <w:rPr>
+          <w:lang w:val="en-US"/>
+        </w:rPr>
+        <w:t>5</w:t>
+      </w:r>
+      <w:r>
+        <w:t>.03.2015</w:t>
+      </w:r>
+      <w:r>
+        <w:t>)</w:t>
+      </w:r>
+      <w:r>
+        <w:rPr>
+          <w:lang w:val="en-US"/>
+        </w:rPr>
+        <w:t>;</w:t>
+      </w:r>
+    </w:p>
+    <w:p>
+      <w:pPr>
+        <w:pStyle w:val="a5"/>
+        <w:numPr>
+          <w:ilvl w:val="1"/>
+          <w:numId w:val="12"/>
+        </w:numPr>
+        <w:tabs>
+          <w:tab w:val="num" w:pos="1276"/>
+        </w:tabs>
+      </w:pPr>
+      <w:r>
+        <w:t>Голосовое меню IVR</w:t>
+      </w:r>
+      <w:r>
+        <w:t xml:space="preserve"> (20.03.2015</w:t>
+      </w:r>
+      <w:r>
+        <w:rPr>
+          <w:lang w:val="en-US"/>
+        </w:rPr>
+        <w:t xml:space="preserve"> - </w:t>
+      </w:r>
+      <w:r>
+        <w:t>2</w:t>
+      </w:r>
+      <w:r>
+        <w:rPr>
+          <w:lang w:val="en-US"/>
+        </w:rPr>
+        <w:t>2</w:t>
+      </w:r>
+      <w:r>
+        <w:t>.03.2015</w:t>
+      </w:r>
+      <w:r>
+        <w:t>)</w:t>
+      </w:r>
+      <w:r>
+        <w:rPr>
+          <w:lang w:val="en-US"/>
+        </w:rPr>
+        <w:t>;</w:t>
+      </w:r>
+    </w:p>
+    <w:p>
+      <w:pPr>
+        <w:pStyle w:val="a5"/>
+        <w:numPr>
+          <w:ilvl w:val="1"/>
+          <w:numId w:val="12"/>
+        </w:numPr>
+        <w:tabs>
+          <w:tab w:val="num" w:pos="1276"/>
+        </w:tabs>
+      </w:pPr>
+      <w:r>
+        <w:t>IVR модуль транкового шлюза</w:t>
+      </w:r>
+      <w:r>
+        <w:t xml:space="preserve"> (</w:t>
+      </w:r>
+      <w:r>
+        <w:rPr>
+          <w:lang w:val="en-US"/>
+        </w:rPr>
+        <w:t xml:space="preserve">25.04.2015 - </w:t>
+      </w:r>
+      <w:r>
+        <w:t>10.05.2015)</w:t>
+      </w:r>
+      <w:r>
+        <w:rPr>
+          <w:lang w:val="en-US"/>
+        </w:rPr>
+        <w:t>;</w:t>
+      </w:r>
+    </w:p>
+    <w:p>
+      <w:pPr>
+        <w:pStyle w:val="a5"/>
+        <w:numPr>
+          <w:ilvl w:val="1"/>
+          <w:numId w:val="12"/>
+        </w:numPr>
+        <w:tabs>
+          <w:tab w:val="num" w:pos="1276"/>
+        </w:tabs>
+      </w:pPr>
+      <w:r>
+        <w:t>Расчет экономических показателей</w:t>
+      </w:r>
+      <w:r>
+        <w:t xml:space="preserve"> (</w:t>
+      </w:r>
+      <w:r>
+        <w:rPr>
+          <w:lang w:val="en-US"/>
+        </w:rPr>
+        <w:t xml:space="preserve">18.03.2015 - </w:t>
+      </w:r>
+      <w:r>
+        <w:t>22.04.2015)</w:t>
+      </w:r>
+      <w:r>
+        <w:rPr>
+          <w:lang w:val="en-US"/>
+        </w:rPr>
+        <w:t>;</w:t>
+      </w:r>
+    </w:p>
+    <w:p>
+      <w:pPr>
+        <w:pStyle w:val="a5"/>
+        <w:numPr>
+          <w:ilvl w:val="1"/>
+          <w:numId w:val="12"/>
+        </w:numPr>
+        <w:tabs>
+          <w:tab w:val="num" w:pos="1276"/>
+        </w:tabs>
+      </w:pPr>
+      <w:r>
+        <w:t>Безопасность жизнедеятельности</w:t>
+      </w:r>
+      <w:r>
+        <w:t xml:space="preserve"> (</w:t>
+      </w:r>
+      <w:r>
+        <w:rPr>
+          <w:lang w:val="en-US"/>
+        </w:rPr>
+        <w:t xml:space="preserve">27.03.2015 - </w:t>
+      </w:r>
+      <w:r>
+        <w:t>2</w:t>
+      </w:r>
+      <w:r>
+        <w:rPr>
+          <w:lang w:val="en-US"/>
+        </w:rPr>
+        <w:t>4</w:t>
+      </w:r>
+      <w:r>
+        <w:t>.04.2015)</w:t>
+      </w:r>
+      <w:r>
+        <w:rPr>
+          <w:lang w:val="en-US"/>
+        </w:rPr>
+        <w:t>;</w:t>
+      </w:r>
+    </w:p>
+    <w:p>
+      <w:pPr>
+        <w:pStyle w:val="a5"/>
+        <w:numPr>
+          <w:ilvl w:val="1"/>
+          <w:numId w:val="12"/>
+        </w:numPr>
+        <w:tabs>
+          <w:tab w:val="num" w:pos="1276"/>
+        </w:tabs>
+      </w:pPr>
+      <w:r>
+        <w:t>Заключение</w:t>
+      </w:r>
+      <w:r>
+        <w:t xml:space="preserve"> (</w:t>
+      </w:r>
+      <w:r>
+        <w:rPr>
+          <w:lang w:val="en-US"/>
+        </w:rPr>
+        <w:t>9</w:t>
+      </w:r>
+      <w:r>
+        <w:t>.05.2015</w:t>
+      </w:r>
+      <w:r>
+        <w:rPr>
+          <w:lang w:val="en-US"/>
+        </w:rPr>
+        <w:t xml:space="preserve"> - </w:t>
+      </w:r>
+      <w:r>
+        <w:t>10.05.2015)</w:t>
+      </w:r>
+      <w:r>
+        <w:rPr>
+          <w:lang w:val="en-US"/>
+        </w:rPr>
+        <w:t>.</w:t>
+      </w:r>
+    </w:p>
+    <w:p>
+      <w:pPr>
+        <w:pStyle w:val="a5"/>
+        <w:numPr>
+          <w:ilvl w:val="0"/>
+          <w:numId w:val="12"/>
+        </w:numPr>
+        <w:rPr>
+          <w:vanish/>
+        </w:rPr>
+      </w:pPr>
+    </w:p>
+    <w:p>
+      <w:pPr>
+        <w:pStyle w:val="a5"/>
+        <w:numPr>
+          <w:ilvl w:val="0"/>
+          <w:numId w:val="12"/>
+        </w:numPr>
+        <w:rPr>
+          <w:vanish/>
+        </w:rPr>
+      </w:pPr>
+    </w:p>
+    <w:p>
+      <w:pPr>
+        <w:pStyle w:val="a5"/>
+        <w:numPr>
+          <w:ilvl w:val="0"/>
+          <w:numId w:val="12"/>
+        </w:numPr>
+        <w:rPr>
+          <w:vanish/>
+        </w:rPr>
+      </w:pPr>
+    </w:p>
+    <w:p>
+      <w:pPr>
+        <w:pStyle w:val="a5"/>
+        <w:numPr>
+          <w:ilvl w:val="0"/>
+          <w:numId w:val="12"/>
+        </w:numPr>
+        <w:rPr>
+          <w:vanish/>
+        </w:rPr>
+      </w:pPr>
+    </w:p>
+    <w:p/>
+    <w:p/>
     <w:p>
       <w:pPr>
         <w:ind w:left="851" w:firstLine="0"/>
@@ -2129,6 +2172,12 @@
     </w:lvl>
   </w:abstractNum>
   <w:abstractNum w:abstractNumId="7">
+    <w:nsid w:val="686C3F20"/>
+    <w:multiLevelType w:val="multilevel"/>
+    <w:tmpl w:val="5860ED50"/>
+    <w:numStyleLink w:val="a"/>
+  </w:abstractNum>
+  <w:abstractNum w:abstractNumId="8">
     <w:nsid w:val="7D852251"/>
     <w:multiLevelType w:val="hybridMultilevel"/>
     <w:tmpl w:val="8D6496E2"/>
@@ -2272,6 +2321,9 @@
     <w:abstractNumId w:val="3"/>
   </w:num>
   <w:num w:numId="11">
+    <w:abstractNumId w:val="8"/>
+  </w:num>
+  <w:num w:numId="12">
     <w:abstractNumId w:val="7"/>
   </w:num>
 </w:numbering>
@@ -2554,7 +2606,6 @@
   <w:style w:type="character" w:default="1" w:styleId="a2">
     <w:name w:val="Default Paragraph Font"/>
     <w:uiPriority w:val="1"/>
-    <w:semiHidden/>
     <w:unhideWhenUsed/>
   </w:style>
   <w:style w:type="table" w:default="1" w:styleId="a3">

</xml_diff>

<commit_message>
sibsutis: dpl: added submission titul list
</commit_message>
<xml_diff>
--- a/sibsutis/2015/dpl/diploma_submission/diploma_submission_1.docx
+++ b/sibsutis/2015/dpl/diploma_submission/diploma_submission_1.docx
@@ -4,6 +4,609 @@
   <w:body>
     <w:p>
       <w:pPr>
+        <w:spacing w:after="120"/>
+        <w:ind w:firstLine="0"/>
+        <w:jc w:val="center"/>
+        <w:rPr>
+          <w:szCs w:val="28"/>
+        </w:rPr>
+      </w:pPr>
+      <w:r>
+        <w:rPr>
+          <w:szCs w:val="28"/>
+        </w:rPr>
+        <w:t>Федеральное агентство связи</w:t>
+      </w:r>
+    </w:p>
+    <w:p>
+      <w:pPr>
+        <w:ind w:firstLine="0"/>
+        <w:jc w:val="center"/>
+        <w:rPr>
+          <w:szCs w:val="28"/>
+        </w:rPr>
+      </w:pPr>
+      <w:r>
+        <w:rPr>
+          <w:szCs w:val="28"/>
+        </w:rPr>
+        <w:t>Федеральное государственное образовательное бюджетное учреждение высшего</w:t>
+      </w:r>
+      <w:r>
+        <w:rPr>
+          <w:szCs w:val="28"/>
+        </w:rPr>
+        <w:t xml:space="preserve"> профессионального образования</w:t>
+      </w:r>
+    </w:p>
+    <w:p>
+      <w:pPr>
+        <w:ind w:firstLine="0"/>
+        <w:jc w:val="center"/>
+        <w:rPr>
+          <w:szCs w:val="28"/>
+        </w:rPr>
+      </w:pPr>
+      <w:r>
+        <w:rPr>
+          <w:szCs w:val="28"/>
+        </w:rPr>
+        <w:t>«Сибирский государственный университет телекоммуникаций и информатики»</w:t>
+      </w:r>
+    </w:p>
+    <w:p>
+      <w:pPr>
+        <w:ind w:firstLine="0"/>
+        <w:jc w:val="center"/>
+        <w:rPr>
+          <w:szCs w:val="28"/>
+        </w:rPr>
+      </w:pPr>
+      <w:r>
+        <w:rPr>
+          <w:szCs w:val="28"/>
+        </w:rPr>
+        <w:t>(ФГОБУ ВПО «</w:t>
+      </w:r>
+      <w:proofErr w:type="spellStart"/>
+      <w:r>
+        <w:rPr>
+          <w:szCs w:val="28"/>
+        </w:rPr>
+        <w:t>СибГУТИ</w:t>
+      </w:r>
+      <w:proofErr w:type="spellEnd"/>
+      <w:r>
+        <w:rPr>
+          <w:szCs w:val="28"/>
+        </w:rPr>
+        <w:t>»)</w:t>
+      </w:r>
+    </w:p>
+    <w:p>
+      <w:pPr>
+        <w:ind w:firstLine="0"/>
+        <w:jc w:val="center"/>
+      </w:pPr>
+    </w:p>
+    <w:p>
+      <w:pPr>
+        <w:ind w:firstLine="0"/>
+        <w:jc w:val="center"/>
+      </w:pPr>
+    </w:p>
+    <w:p>
+      <w:pPr>
+        <w:pStyle w:val="af6"/>
+        <w:ind w:left="4678"/>
+        <w:jc w:val="right"/>
+        <w:rPr>
+          <w:rFonts w:ascii="Times New Roman" w:hAnsi="Times New Roman"/>
+          <w:sz w:val="24"/>
+        </w:rPr>
+      </w:pPr>
+      <w:r>
+        <w:rPr>
+          <w:rFonts w:ascii="Times New Roman" w:hAnsi="Times New Roman"/>
+          <w:sz w:val="24"/>
+        </w:rPr>
+        <w:t xml:space="preserve">Форма утверждена </w:t>
+      </w:r>
+    </w:p>
+    <w:p>
+      <w:pPr>
+        <w:pStyle w:val="af6"/>
+        <w:ind w:left="4678"/>
+        <w:jc w:val="right"/>
+        <w:rPr>
+          <w:rFonts w:ascii="Times New Roman" w:hAnsi="Times New Roman"/>
+          <w:sz w:val="24"/>
+        </w:rPr>
+      </w:pPr>
+      <w:r>
+        <w:rPr>
+          <w:rFonts w:ascii="Times New Roman" w:hAnsi="Times New Roman"/>
+          <w:sz w:val="24"/>
+        </w:rPr>
+        <w:t>научно-методическим</w:t>
+      </w:r>
+    </w:p>
+    <w:p>
+      <w:pPr>
+        <w:pStyle w:val="af6"/>
+        <w:ind w:left="4678"/>
+        <w:jc w:val="right"/>
+        <w:rPr>
+          <w:rFonts w:ascii="Times New Roman" w:hAnsi="Times New Roman"/>
+          <w:sz w:val="24"/>
+        </w:rPr>
+      </w:pPr>
+      <w:r>
+        <w:rPr>
+          <w:rFonts w:ascii="Times New Roman" w:hAnsi="Times New Roman"/>
+          <w:sz w:val="24"/>
+        </w:rPr>
+        <w:t>советом</w:t>
+      </w:r>
+      <w:r>
+        <w:rPr>
+          <w:rFonts w:ascii="Times New Roman" w:hAnsi="Times New Roman"/>
+          <w:sz w:val="24"/>
+          <w:lang w:val="en-US"/>
+        </w:rPr>
+        <w:t xml:space="preserve"> </w:t>
+      </w:r>
+      <w:r>
+        <w:rPr>
+          <w:rFonts w:ascii="Times New Roman" w:hAnsi="Times New Roman"/>
+          <w:sz w:val="24"/>
+        </w:rPr>
+        <w:t>ФГОБУ ВПО «</w:t>
+      </w:r>
+      <w:proofErr w:type="spellStart"/>
+      <w:r>
+        <w:rPr>
+          <w:rFonts w:ascii="Times New Roman" w:hAnsi="Times New Roman"/>
+          <w:sz w:val="24"/>
+        </w:rPr>
+        <w:t>СибГУТИ</w:t>
+      </w:r>
+      <w:proofErr w:type="spellEnd"/>
+      <w:r>
+        <w:rPr>
+          <w:rFonts w:ascii="Times New Roman" w:hAnsi="Times New Roman"/>
+          <w:sz w:val="24"/>
+        </w:rPr>
+        <w:t>»</w:t>
+      </w:r>
+    </w:p>
+    <w:p>
+      <w:pPr>
+        <w:pStyle w:val="af6"/>
+        <w:ind w:left="4678"/>
+        <w:jc w:val="right"/>
+        <w:rPr>
+          <w:rFonts w:ascii="Times New Roman" w:hAnsi="Times New Roman"/>
+          <w:sz w:val="24"/>
+        </w:rPr>
+      </w:pPr>
+      <w:r>
+        <w:rPr>
+          <w:rFonts w:ascii="Times New Roman" w:hAnsi="Times New Roman"/>
+          <w:sz w:val="24"/>
+        </w:rPr>
+        <w:t>Протокол №2</w:t>
+      </w:r>
+      <w:r>
+        <w:rPr>
+          <w:rFonts w:ascii="Times New Roman" w:hAnsi="Times New Roman"/>
+          <w:sz w:val="24"/>
+          <w:lang w:val="en-US"/>
+        </w:rPr>
+        <w:t xml:space="preserve"> </w:t>
+      </w:r>
+      <w:r>
+        <w:rPr>
+          <w:rFonts w:ascii="Times New Roman" w:hAnsi="Times New Roman"/>
+          <w:sz w:val="24"/>
+        </w:rPr>
+        <w:t>от 04.03.2014</w:t>
+      </w:r>
+      <w:r>
+        <w:rPr>
+          <w:rFonts w:ascii="Times New Roman" w:hAnsi="Times New Roman"/>
+          <w:sz w:val="24"/>
+        </w:rPr>
+        <w:t xml:space="preserve"> г.</w:t>
+      </w:r>
+    </w:p>
+    <w:p>
+      <w:pPr>
+        <w:ind w:firstLine="0"/>
+        <w:jc w:val="center"/>
+      </w:pPr>
+    </w:p>
+    <w:p>
+      <w:pPr>
+        <w:ind w:firstLine="0"/>
+        <w:jc w:val="center"/>
+      </w:pPr>
+    </w:p>
+    <w:p>
+      <w:pPr>
+        <w:ind w:firstLine="0"/>
+        <w:jc w:val="center"/>
+        <w:rPr>
+          <w:b/>
+          <w:sz w:val="36"/>
+          <w:szCs w:val="36"/>
+        </w:rPr>
+      </w:pPr>
+      <w:r>
+        <w:rPr>
+          <w:b/>
+          <w:sz w:val="36"/>
+          <w:szCs w:val="36"/>
+        </w:rPr>
+        <w:t>КАФЕДРА</w:t>
+      </w:r>
+    </w:p>
+    <w:p>
+      <w:pPr>
+        <w:ind w:firstLine="0"/>
+        <w:jc w:val="center"/>
+        <w:rPr>
+          <w:b/>
+          <w:u w:val="single"/>
+        </w:rPr>
+      </w:pPr>
+      <w:fldSimple w:instr=" DOCPROPERTY  Каф.Полн  \* MERGEFORMAT ">
+        <w:r>
+          <w:rPr>
+            <w:b/>
+            <w:bCs/>
+            <w:u w:val="single"/>
+          </w:rPr>
+          <w:t>вычислительных систем</w:t>
+        </w:r>
+      </w:fldSimple>
+    </w:p>
+    <w:p>
+      <w:pPr>
+        <w:ind w:firstLine="0"/>
+      </w:pPr>
+    </w:p>
+    <w:p>
+      <w:pPr>
+        <w:ind w:firstLine="0"/>
+      </w:pPr>
+    </w:p>
+    <w:p>
+      <w:pPr>
+        <w:ind w:firstLine="0"/>
+        <w:rPr>
+          <w:lang w:val="en-US"/>
+        </w:rPr>
+      </w:pPr>
+    </w:p>
+    <w:p>
+      <w:pPr>
+        <w:ind w:firstLine="0"/>
+      </w:pPr>
+    </w:p>
+    <w:p>
+      <w:pPr>
+        <w:ind w:firstLine="0"/>
+      </w:pPr>
+    </w:p>
+    <w:p>
+      <w:pPr>
+        <w:ind w:firstLine="0"/>
+      </w:pPr>
+    </w:p>
+    <w:p>
+      <w:pPr>
+        <w:spacing w:after="240"/>
+        <w:ind w:firstLine="0"/>
+        <w:jc w:val="center"/>
+        <w:rPr>
+          <w:b/>
+          <w:sz w:val="44"/>
+          <w:szCs w:val="44"/>
+        </w:rPr>
+      </w:pPr>
+      <w:r>
+        <w:rPr>
+          <w:b/>
+          <w:sz w:val="44"/>
+          <w:szCs w:val="44"/>
+        </w:rPr>
+        <w:t>ЗАДАНИЕ</w:t>
+      </w:r>
+    </w:p>
+    <w:p>
+      <w:pPr>
+        <w:spacing w:after="240"/>
+        <w:ind w:firstLine="0"/>
+        <w:jc w:val="center"/>
+      </w:pPr>
+    </w:p>
+    <w:tbl>
+      <w:tblPr>
+        <w:tblStyle w:val="af1"/>
+        <w:tblW w:w="0" w:type="auto"/>
+        <w:tblBorders>
+          <w:top w:val="none" w:sz="0" w:space="0" w:color="auto"/>
+          <w:left w:val="none" w:sz="0" w:space="0" w:color="auto"/>
+          <w:bottom w:val="none" w:sz="0" w:space="0" w:color="auto"/>
+          <w:right w:val="none" w:sz="0" w:space="0" w:color="auto"/>
+          <w:insideH w:val="none" w:sz="0" w:space="0" w:color="auto"/>
+          <w:insideV w:val="none" w:sz="0" w:space="0" w:color="auto"/>
+        </w:tblBorders>
+        <w:tblLook w:val="04A0"/>
+      </w:tblPr>
+      <w:tblGrid>
+        <w:gridCol w:w="4785"/>
+        <w:gridCol w:w="4786"/>
+      </w:tblGrid>
+      <w:tr>
+        <w:tc>
+          <w:tcPr>
+            <w:tcW w:w="4785" w:type="dxa"/>
+          </w:tcPr>
+          <w:p>
+            <w:pPr>
+              <w:ind w:firstLine="0"/>
+              <w:jc w:val="center"/>
+            </w:pPr>
+            <w:r>
+              <w:t xml:space="preserve">СТУДЕНТУ </w:t>
+            </w:r>
+            <w:fldSimple w:instr=" DOCPROPERTY  Студ.ФИО.дат  \* MERGEFORMAT ">
+              <w:r>
+                <w:rPr>
+                  <w:bCs/>
+                </w:rPr>
+                <w:t>Лещёву</w:t>
+              </w:r>
+              <w:r>
+                <w:rPr>
+                  <w:bCs/>
+                </w:rPr>
+                <w:t xml:space="preserve"> </w:t>
+              </w:r>
+            </w:fldSimple>
+            <w:r>
+              <w:t>А.В.</w:t>
+            </w:r>
+          </w:p>
+        </w:tc>
+        <w:tc>
+          <w:tcPr>
+            <w:tcW w:w="4786" w:type="dxa"/>
+          </w:tcPr>
+          <w:p>
+            <w:pPr>
+              <w:ind w:firstLine="0"/>
+              <w:jc w:val="center"/>
+            </w:pPr>
+            <w:r>
+              <w:t xml:space="preserve">ГРУППЫ </w:t>
+            </w:r>
+            <w:fldSimple w:instr=" DOCPROPERTY  Студ.Группа  \* MERGEFORMAT ">
+              <w:r>
+                <w:t>ВМ-</w:t>
+              </w:r>
+            </w:fldSimple>
+            <w:r>
+              <w:t>05</w:t>
+            </w:r>
+          </w:p>
+        </w:tc>
+      </w:tr>
+    </w:tbl>
+    <w:p>
+      <w:pPr>
+        <w:ind w:firstLine="0"/>
+        <w:jc w:val="center"/>
+      </w:pPr>
+    </w:p>
+    <w:p>
+      <w:pPr>
+        <w:ind w:firstLine="0"/>
+        <w:jc w:val="center"/>
+      </w:pPr>
+    </w:p>
+    <w:p>
+      <w:pPr>
+        <w:ind w:firstLine="0"/>
+        <w:jc w:val="center"/>
+      </w:pPr>
+    </w:p>
+    <w:p>
+      <w:pPr>
+        <w:ind w:firstLine="0"/>
+        <w:jc w:val="center"/>
+      </w:pPr>
+    </w:p>
+    <w:p>
+      <w:pPr>
+        <w:ind w:firstLine="0"/>
+        <w:jc w:val="center"/>
+      </w:pPr>
+    </w:p>
+    <w:p>
+      <w:pPr>
+        <w:ind w:firstLine="0"/>
+        <w:jc w:val="center"/>
+      </w:pPr>
+    </w:p>
+    <w:p>
+      <w:pPr>
+        <w:ind w:left="851" w:firstLine="0"/>
+        <w:jc w:val="center"/>
+      </w:pPr>
+    </w:p>
+    <w:p>
+      <w:pPr>
+        <w:spacing w:after="120"/>
+        <w:ind w:left="5400" w:firstLine="0"/>
+        <w:jc w:val="left"/>
+      </w:pPr>
+      <w:r>
+        <w:t>«УТВЕРЖДАЮ»</w:t>
+      </w:r>
+    </w:p>
+    <w:p>
+      <w:pPr>
+        <w:spacing w:after="120"/>
+        <w:ind w:left="5400" w:firstLine="0"/>
+        <w:jc w:val="left"/>
+      </w:pPr>
+      <w:fldSimple w:instr=" DOCPROPERTY  Шаблон.Дата  \* MERGEFORMAT ">
+        <w:r>
+          <w:rPr>
+            <w:b/>
+            <w:bCs/>
+          </w:rPr>
+          <w:t>«_____» ___</w:t>
+        </w:r>
+        <w:r>
+          <w:t>______________</w:t>
+        </w:r>
+      </w:fldSimple>
+    </w:p>
+    <w:p>
+      <w:pPr>
+        <w:spacing w:after="120"/>
+        <w:ind w:left="5400" w:firstLine="0"/>
+        <w:jc w:val="left"/>
+      </w:pPr>
+      <w:r>
+        <w:t>зав. Кафедрой</w:t>
+      </w:r>
+      <w:r>
+        <w:t xml:space="preserve"> </w:t>
+      </w:r>
+      <w:fldSimple w:instr=" DOCPROPERTY Каф.Сокр \* MERGEFORMAT ">
+        <w:r>
+          <w:rPr>
+            <w:bCs/>
+          </w:rPr>
+          <w:t>ВС</w:t>
+        </w:r>
+      </w:fldSimple>
+    </w:p>
+    <w:p>
+      <w:pPr>
+        <w:spacing w:after="120"/>
+        <w:ind w:left="5400" w:firstLine="0"/>
+        <w:jc w:val="left"/>
+      </w:pPr>
+      <w:fldSimple w:instr=" DOCPROPERTY Каф.Зав.СтепеньЗвание  \* MERGEFORMAT ">
+        <w:r>
+          <w:rPr>
+            <w:bCs/>
+          </w:rPr>
+          <w:t>доцент д.т.н.</w:t>
+        </w:r>
+      </w:fldSimple>
+    </w:p>
+    <w:p>
+      <w:pPr>
+        <w:spacing w:after="120"/>
+        <w:ind w:left="5400" w:firstLine="0"/>
+        <w:jc w:val="left"/>
+      </w:pPr>
+      <w:r>
+        <w:fldChar w:fldCharType="begin"/>
+      </w:r>
+      <w:r>
+        <w:instrText xml:space="preserve"> DOCPROPERTY  Шаблон.Подпись  \* MERGEFORMAT </w:instrText>
+      </w:r>
+      <w:r>
+        <w:fldChar w:fldCharType="separate"/>
+      </w:r>
+      <w:proofErr w:type="spellStart"/>
+      <w:r>
+        <w:rPr>
+          <w:b/>
+          <w:bCs/>
+        </w:rPr>
+        <w:t>___________</w:t>
+      </w:r>
+      <w:r>
+        <w:fldChar w:fldCharType="end"/>
+      </w:r>
+      <w:r>
+        <w:fldChar w:fldCharType="begin"/>
+      </w:r>
+      <w:r>
+        <w:instrText xml:space="preserve"> DOCPROPERTY  Каф.Зав.ФИО  \* MERGEFORMAT </w:instrText>
+      </w:r>
+      <w:r>
+        <w:fldChar w:fldCharType="separate"/>
+      </w:r>
+      <w:r>
+        <w:rPr>
+          <w:bCs/>
+        </w:rPr>
+        <w:t>Мамойленко</w:t>
+      </w:r>
+      <w:proofErr w:type="spellEnd"/>
+      <w:r>
+        <w:rPr>
+          <w:bCs/>
+        </w:rPr>
+        <w:t xml:space="preserve"> С.Н.</w:t>
+      </w:r>
+      <w:r>
+        <w:fldChar w:fldCharType="end"/>
+      </w:r>
+    </w:p>
+    <w:p>
+      <w:pPr>
+        <w:ind w:firstLine="0"/>
+        <w:jc w:val="center"/>
+      </w:pPr>
+    </w:p>
+    <w:p>
+      <w:pPr>
+        <w:ind w:firstLine="0"/>
+        <w:jc w:val="center"/>
+      </w:pPr>
+    </w:p>
+    <w:p>
+      <w:pPr>
+        <w:ind w:firstLine="0"/>
+        <w:jc w:val="center"/>
+      </w:pPr>
+    </w:p>
+    <w:p>
+      <w:pPr>
+        <w:ind w:firstLine="0"/>
+        <w:jc w:val="center"/>
+        <w:rPr>
+          <w:lang w:val="en-US"/>
+        </w:rPr>
+      </w:pPr>
+      <w:r>
+        <w:t xml:space="preserve">Новосибирск, </w:t>
+      </w:r>
+      <w:fldSimple w:instr=" DATE  \@ &quot;yyyy&quot;  \* MERGEFORMAT ">
+        <w:r>
+          <w:rPr>
+            <w:noProof/>
+          </w:rPr>
+          <w:t>2015</w:t>
+        </w:r>
+      </w:fldSimple>
+      <w:r>
+        <w:t xml:space="preserve"> г.</w:t>
+      </w:r>
+    </w:p>
+    <w:p>
+      <w:pPr>
         <w:numPr>
           <w:ilvl w:val="0"/>
           <w:numId w:val="8"/>
@@ -14,6 +617,7 @@
         <w:ind w:left="0" w:firstLine="851"/>
       </w:pPr>
       <w:r>
+        <w:lastRenderedPageBreak/>
         <w:t xml:space="preserve">Тема проекта: «Разработка модуля </w:t>
       </w:r>
       <w:r>
@@ -53,7 +657,15 @@
         <w:t xml:space="preserve">) </w:t>
       </w:r>
       <w:r>
-        <w:t>для транкового шлюза» утверждена указом по университету от </w:t>
+        <w:t xml:space="preserve">для </w:t>
+      </w:r>
+      <w:proofErr w:type="spellStart"/>
+      <w:r>
+        <w:t>транкового</w:t>
+      </w:r>
+      <w:proofErr w:type="spellEnd"/>
+      <w:r>
+        <w:t xml:space="preserve"> шлюза» утверждена указом по университету от </w:t>
       </w:r>
       <w:fldSimple w:instr=" DOCPROPERTY  Приказ.Дата  \* MERGEFORMAT ">
         <w:r>
@@ -61,35 +673,14 @@
             <w:bCs/>
             <w:u w:val="single"/>
           </w:rPr>
-          <w:t>«</w:t>
+          <w:t>«12</w:t>
         </w:r>
         <w:r>
           <w:rPr>
             <w:bCs/>
             <w:u w:val="single"/>
           </w:rPr>
-          <w:t>12</w:t>
-        </w:r>
-        <w:r>
-          <w:rPr>
-            <w:bCs/>
-            <w:u w:val="single"/>
-          </w:rPr>
-          <w:t>» января 201</w:t>
-        </w:r>
-        <w:r>
-          <w:rPr>
-            <w:bCs/>
-            <w:u w:val="single"/>
-          </w:rPr>
-          <w:t>5</w:t>
-        </w:r>
-        <w:r>
-          <w:rPr>
-            <w:bCs/>
-            <w:u w:val="single"/>
-          </w:rPr>
-          <w:t xml:space="preserve"> г.</w:t>
+          <w:t>» января 2015 г.</w:t>
         </w:r>
       </w:fldSimple>
       <w:r>
@@ -117,9 +708,6 @@
         </w:r>
       </w:fldSimple>
       <w:r>
-        <w:rPr>
-          <w:lang w:val="en-US"/>
-        </w:rPr>
         <w:t>5</w:t>
       </w:r>
     </w:p>
@@ -199,12 +787,14 @@
           <w:tab w:val="num" w:pos="1276"/>
         </w:tabs>
       </w:pPr>
+      <w:proofErr w:type="spellStart"/>
       <w:r>
         <w:rPr>
           <w:lang w:val="en-US"/>
         </w:rPr>
         <w:t>ZeroMQ</w:t>
       </w:r>
+      <w:proofErr w:type="spellEnd"/>
       <w:r>
         <w:t xml:space="preserve">: </w:t>
       </w:r>
@@ -229,30 +819,36 @@
       <w:r>
         <w:t>.</w:t>
       </w:r>
+      <w:proofErr w:type="spellStart"/>
       <w:r>
         <w:rPr>
           <w:lang w:val="en-US"/>
         </w:rPr>
         <w:t>opennet</w:t>
       </w:r>
+      <w:proofErr w:type="spellEnd"/>
       <w:r>
         <w:t>.</w:t>
       </w:r>
+      <w:proofErr w:type="spellStart"/>
       <w:r>
         <w:rPr>
           <w:lang w:val="en-US"/>
         </w:rPr>
         <w:t>ru</w:t>
       </w:r>
+      <w:proofErr w:type="spellEnd"/>
       <w:r>
         <w:t>/</w:t>
       </w:r>
+      <w:proofErr w:type="spellStart"/>
       <w:r>
         <w:rPr>
           <w:lang w:val="en-US"/>
         </w:rPr>
         <w:t>opennews</w:t>
       </w:r>
+      <w:proofErr w:type="spellEnd"/>
       <w:r>
         <w:t>/</w:t>
       </w:r>
@@ -265,12 +861,14 @@
       <w:r>
         <w:t>.</w:t>
       </w:r>
+      <w:proofErr w:type="spellStart"/>
       <w:r>
         <w:rPr>
           <w:lang w:val="en-US"/>
         </w:rPr>
         <w:t>shtml</w:t>
       </w:r>
+      <w:proofErr w:type="spellEnd"/>
       <w:r>
         <w:t>?</w:t>
       </w:r>
@@ -295,12 +893,14 @@
           <w:tab w:val="num" w:pos="1276"/>
         </w:tabs>
       </w:pPr>
+      <w:proofErr w:type="spellStart"/>
       <w:r>
         <w:rPr>
           <w:lang w:val="en-US"/>
         </w:rPr>
         <w:t>ZeroMQ</w:t>
       </w:r>
+      <w:proofErr w:type="spellEnd"/>
       <w:r>
         <w:t xml:space="preserve">: Приступая к работе [Электронный ресурс]. – Режим доступа: </w:t>
       </w:r>
@@ -313,21 +913,25 @@
       <w:r>
         <w:t>://</w:t>
       </w:r>
+      <w:proofErr w:type="spellStart"/>
       <w:r>
         <w:rPr>
           <w:lang w:val="en-US"/>
         </w:rPr>
         <w:t>habrahabr</w:t>
       </w:r>
+      <w:proofErr w:type="spellEnd"/>
       <w:r>
         <w:t>.</w:t>
       </w:r>
+      <w:proofErr w:type="spellStart"/>
       <w:r>
         <w:rPr>
           <w:lang w:val="en-US"/>
         </w:rPr>
         <w:t>ru</w:t>
       </w:r>
+      <w:proofErr w:type="spellEnd"/>
       <w:r>
         <w:t>/</w:t>
       </w:r>
@@ -352,14 +956,24 @@
           <w:tab w:val="num" w:pos="1276"/>
         </w:tabs>
       </w:pPr>
+      <w:proofErr w:type="spellStart"/>
       <w:r>
         <w:rPr>
           <w:lang w:val="en-US"/>
         </w:rPr>
         <w:t>ZeroMQ</w:t>
       </w:r>
-      <w:r>
-        <w:t xml:space="preserve">: сокеты по-новому [Электронный ресурс]. – Режим доступа: </w:t>
+      <w:proofErr w:type="spellEnd"/>
+      <w:r>
+        <w:t xml:space="preserve">: </w:t>
+      </w:r>
+      <w:proofErr w:type="spellStart"/>
+      <w:r>
+        <w:t>сокеты</w:t>
+      </w:r>
+      <w:proofErr w:type="spellEnd"/>
+      <w:r>
+        <w:t xml:space="preserve"> по-новому [Электронный ресурс]. – Режим доступа: </w:t>
       </w:r>
       <w:r>
         <w:rPr>
@@ -370,21 +984,25 @@
       <w:r>
         <w:t>://</w:t>
       </w:r>
+      <w:proofErr w:type="spellStart"/>
       <w:r>
         <w:rPr>
           <w:lang w:val="en-US"/>
         </w:rPr>
         <w:t>habrahabr</w:t>
       </w:r>
+      <w:proofErr w:type="spellEnd"/>
       <w:r>
         <w:t>.</w:t>
       </w:r>
+      <w:proofErr w:type="spellStart"/>
       <w:r>
         <w:rPr>
           <w:lang w:val="en-US"/>
         </w:rPr>
         <w:t>ru</w:t>
       </w:r>
+      <w:proofErr w:type="spellEnd"/>
       <w:r>
         <w:t>/</w:t>
       </w:r>
@@ -409,11 +1027,19 @@
           <w:tab w:val="num" w:pos="1276"/>
         </w:tabs>
       </w:pPr>
+      <w:proofErr w:type="spellStart"/>
       <w:r>
         <w:rPr>
           <w:bCs/>
         </w:rPr>
-        <w:t xml:space="preserve">ZeroMQ - </w:t>
+        <w:t>ZeroMQ</w:t>
+      </w:r>
+      <w:proofErr w:type="spellEnd"/>
+      <w:r>
+        <w:rPr>
+          <w:bCs/>
+        </w:rPr>
+        <w:t xml:space="preserve"> - </w:t>
       </w:r>
       <w:r>
         <w:rPr>
@@ -477,21 +1103,25 @@
       <w:r>
         <w:t>://</w:t>
       </w:r>
+      <w:proofErr w:type="spellStart"/>
       <w:r>
         <w:rPr>
           <w:lang w:val="en-US"/>
         </w:rPr>
         <w:t>rsdn</w:t>
       </w:r>
+      <w:proofErr w:type="spellEnd"/>
       <w:r>
         <w:t>.</w:t>
       </w:r>
+      <w:proofErr w:type="spellStart"/>
       <w:r>
         <w:rPr>
           <w:lang w:val="en-US"/>
         </w:rPr>
         <w:t>ru</w:t>
       </w:r>
+      <w:proofErr w:type="spellEnd"/>
       <w:r>
         <w:t>/</w:t>
       </w:r>
@@ -541,7 +1171,15 @@
         </w:tabs>
       </w:pPr>
       <w:r>
-        <w:t xml:space="preserve">ASN.1 Translation </w:t>
+        <w:t xml:space="preserve">ASN.1 </w:t>
+      </w:r>
+      <w:proofErr w:type="spellStart"/>
+      <w:r>
+        <w:t>Translation</w:t>
+      </w:r>
+      <w:proofErr w:type="spellEnd"/>
+      <w:r>
+        <w:t xml:space="preserve"> </w:t>
       </w:r>
       <w:r>
         <w:t>[Электронный ресурс].</w:t>
@@ -573,12 +1211,14 @@
       <w:r>
         <w:t>.</w:t>
       </w:r>
+      <w:proofErr w:type="spellStart"/>
       <w:r>
         <w:rPr>
           <w:lang w:val="en-US"/>
         </w:rPr>
         <w:t>ietf</w:t>
       </w:r>
+      <w:proofErr w:type="spellEnd"/>
       <w:r>
         <w:t>.</w:t>
       </w:r>
@@ -600,12 +1240,14 @@
       <w:r>
         <w:t>/</w:t>
       </w:r>
+      <w:proofErr w:type="spellStart"/>
       <w:r>
         <w:rPr>
           <w:lang w:val="en-US"/>
         </w:rPr>
         <w:t>rfc</w:t>
       </w:r>
+      <w:proofErr w:type="spellEnd"/>
       <w:r>
         <w:t>6025</w:t>
       </w:r>
@@ -628,7 +1270,63 @@
         <w:rPr>
           <w:lang w:val="en-US"/>
         </w:rPr>
-        <w:t>An Interactive Voice Response (IVR) Control Package for the Media Control Channel Framework [Электронный ресурс]. – Режим доступа: http://tools.ietf.org/html/rfc6231</w:t>
+        <w:t>An Interactive Voice Response (IVR) Control Package for the Media Control Channel Framework [</w:t>
+      </w:r>
+      <w:proofErr w:type="spellStart"/>
+      <w:r>
+        <w:rPr>
+          <w:lang w:val="en-US"/>
+        </w:rPr>
+        <w:t>Электронный</w:t>
+      </w:r>
+      <w:proofErr w:type="spellEnd"/>
+      <w:r>
+        <w:rPr>
+          <w:lang w:val="en-US"/>
+        </w:rPr>
+        <w:t xml:space="preserve"> </w:t>
+      </w:r>
+      <w:proofErr w:type="spellStart"/>
+      <w:r>
+        <w:rPr>
+          <w:lang w:val="en-US"/>
+        </w:rPr>
+        <w:t>ресурс</w:t>
+      </w:r>
+      <w:proofErr w:type="spellEnd"/>
+      <w:r>
+        <w:rPr>
+          <w:lang w:val="en-US"/>
+        </w:rPr>
+        <w:t xml:space="preserve">]. – </w:t>
+      </w:r>
+      <w:proofErr w:type="spellStart"/>
+      <w:r>
+        <w:rPr>
+          <w:lang w:val="en-US"/>
+        </w:rPr>
+        <w:t>Режим</w:t>
+      </w:r>
+      <w:proofErr w:type="spellEnd"/>
+      <w:r>
+        <w:rPr>
+          <w:lang w:val="en-US"/>
+        </w:rPr>
+        <w:t xml:space="preserve"> </w:t>
+      </w:r>
+      <w:proofErr w:type="spellStart"/>
+      <w:r>
+        <w:rPr>
+          <w:lang w:val="en-US"/>
+        </w:rPr>
+        <w:t>доступа</w:t>
+      </w:r>
+      <w:proofErr w:type="spellEnd"/>
+      <w:r>
+        <w:rPr>
+          <w:lang w:val="en-US"/>
+        </w:rPr>
+        <w:t>: http://tools.ietf.org/html/rfc6231</w:t>
       </w:r>
     </w:p>
     <w:p>
@@ -649,7 +1347,63 @@
         <w:rPr>
           <w:lang w:val="en-US"/>
         </w:rPr>
-        <w:t>SIP: Session Initiation Protocol [Электронный ресурс]. – Режим доступа: https://www.ietf.org/rfc/rfc3261.txt</w:t>
+        <w:t>SIP: Session Initiation Protocol [</w:t>
+      </w:r>
+      <w:proofErr w:type="spellStart"/>
+      <w:r>
+        <w:rPr>
+          <w:lang w:val="en-US"/>
+        </w:rPr>
+        <w:t>Электронный</w:t>
+      </w:r>
+      <w:proofErr w:type="spellEnd"/>
+      <w:r>
+        <w:rPr>
+          <w:lang w:val="en-US"/>
+        </w:rPr>
+        <w:t xml:space="preserve"> </w:t>
+      </w:r>
+      <w:proofErr w:type="spellStart"/>
+      <w:r>
+        <w:rPr>
+          <w:lang w:val="en-US"/>
+        </w:rPr>
+        <w:t>ресурс</w:t>
+      </w:r>
+      <w:proofErr w:type="spellEnd"/>
+      <w:r>
+        <w:rPr>
+          <w:lang w:val="en-US"/>
+        </w:rPr>
+        <w:t xml:space="preserve">]. – </w:t>
+      </w:r>
+      <w:proofErr w:type="spellStart"/>
+      <w:r>
+        <w:rPr>
+          <w:lang w:val="en-US"/>
+        </w:rPr>
+        <w:t>Режим</w:t>
+      </w:r>
+      <w:proofErr w:type="spellEnd"/>
+      <w:r>
+        <w:rPr>
+          <w:lang w:val="en-US"/>
+        </w:rPr>
+        <w:t xml:space="preserve"> </w:t>
+      </w:r>
+      <w:proofErr w:type="spellStart"/>
+      <w:r>
+        <w:rPr>
+          <w:lang w:val="en-US"/>
+        </w:rPr>
+        <w:t>доступа</w:t>
+      </w:r>
+      <w:proofErr w:type="spellEnd"/>
+      <w:r>
+        <w:rPr>
+          <w:lang w:val="en-US"/>
+        </w:rPr>
+        <w:t>: https://www.ietf.org/rfc/rfc3261.txt</w:t>
       </w:r>
     </w:p>
     <w:p>
@@ -670,7 +1424,77 @@
         <w:rPr>
           <w:lang w:val="en-US"/>
         </w:rPr>
-        <w:t>Integrated Services Digital Network (ISDN) User Part (ISUP) to Session Initiation Protocol (SIP) Mapping [Электронный ресурс]. – Режим доступа: https://tools.ietf.org/html/rfc3398</w:t>
+        <w:t xml:space="preserve">Integrated Services Digital Network (ISDN) User Part (ISUP) to Session Initiation Protocol (SIP) </w:t>
+      </w:r>
+      <w:proofErr w:type="gramStart"/>
+      <w:r>
+        <w:rPr>
+          <w:lang w:val="en-US"/>
+        </w:rPr>
+        <w:t>Mapping</w:t>
+      </w:r>
+      <w:proofErr w:type="gramEnd"/>
+      <w:r>
+        <w:rPr>
+          <w:lang w:val="en-US"/>
+        </w:rPr>
+        <w:t xml:space="preserve"> [</w:t>
+      </w:r>
+      <w:proofErr w:type="spellStart"/>
+      <w:r>
+        <w:rPr>
+          <w:lang w:val="en-US"/>
+        </w:rPr>
+        <w:t>Электронный</w:t>
+      </w:r>
+      <w:proofErr w:type="spellEnd"/>
+      <w:r>
+        <w:rPr>
+          <w:lang w:val="en-US"/>
+        </w:rPr>
+        <w:t xml:space="preserve"> </w:t>
+      </w:r>
+      <w:proofErr w:type="spellStart"/>
+      <w:r>
+        <w:rPr>
+          <w:lang w:val="en-US"/>
+        </w:rPr>
+        <w:t>ресурс</w:t>
+      </w:r>
+      <w:proofErr w:type="spellEnd"/>
+      <w:r>
+        <w:rPr>
+          <w:lang w:val="en-US"/>
+        </w:rPr>
+        <w:t xml:space="preserve">]. – </w:t>
+      </w:r>
+      <w:proofErr w:type="spellStart"/>
+      <w:r>
+        <w:rPr>
+          <w:lang w:val="en-US"/>
+        </w:rPr>
+        <w:t>Режим</w:t>
+      </w:r>
+      <w:proofErr w:type="spellEnd"/>
+      <w:r>
+        <w:rPr>
+          <w:lang w:val="en-US"/>
+        </w:rPr>
+        <w:t xml:space="preserve"> </w:t>
+      </w:r>
+      <w:proofErr w:type="spellStart"/>
+      <w:r>
+        <w:rPr>
+          <w:lang w:val="en-US"/>
+        </w:rPr>
+        <w:t>доступа</w:t>
+      </w:r>
+      <w:proofErr w:type="spellEnd"/>
+      <w:r>
+        <w:rPr>
+          <w:lang w:val="en-US"/>
+        </w:rPr>
+        <w:t>: https://tools.ietf.org/html/rfc3398</w:t>
       </w:r>
     </w:p>
     <w:p>
@@ -834,8 +1658,13 @@
           <w:tab w:val="num" w:pos="1276"/>
         </w:tabs>
       </w:pPr>
-      <w:r>
-        <w:t xml:space="preserve">Транковые шлюзы </w:t>
+      <w:proofErr w:type="spellStart"/>
+      <w:r>
+        <w:t>Транковые</w:t>
+      </w:r>
+      <w:proofErr w:type="spellEnd"/>
+      <w:r>
+        <w:t xml:space="preserve"> шлюзы </w:t>
       </w:r>
       <w:r>
         <w:rPr>
@@ -921,12 +1750,14 @@
       <w:r>
         <w:t>2</w:t>
       </w:r>
+      <w:proofErr w:type="spellStart"/>
       <w:r>
         <w:rPr>
           <w:lang w:val="en-US"/>
         </w:rPr>
         <w:t>2</w:t>
       </w:r>
+      <w:proofErr w:type="spellEnd"/>
       <w:r>
         <w:t>.03.2015</w:t>
       </w:r>
@@ -952,7 +1783,15 @@
         </w:tabs>
       </w:pPr>
       <w:r>
-        <w:t>IVR модуль транкового шлюза</w:t>
+        <w:t xml:space="preserve">IVR модуль </w:t>
+      </w:r>
+      <w:proofErr w:type="spellStart"/>
+      <w:r>
+        <w:t>транкового</w:t>
+      </w:r>
+      <w:proofErr w:type="spellEnd"/>
+      <w:r>
+        <w:t xml:space="preserve"> шлюза</w:t>
       </w:r>
       <w:r>
         <w:t xml:space="preserve"> (</w:t>
@@ -1213,13 +2052,28 @@
               <w:ind w:firstLine="0"/>
               <w:jc w:val="right"/>
             </w:pPr>
-            <w:fldSimple w:instr=" DOCPROPERTY  Шаблон.Подпись  \* MERGEFORMAT ">
-              <w:r>
-                <w:t>___________</w:t>
-              </w:r>
-            </w:fldSimple>
             <w:r>
-              <w:t>Мухина И.</w:t>
+              <w:fldChar w:fldCharType="begin"/>
+            </w:r>
+            <w:r>
+              <w:instrText xml:space="preserve"> DOCPROPERTY  Шаблон.Подпись  \* MERGEFORMAT </w:instrText>
+            </w:r>
+            <w:r>
+              <w:fldChar w:fldCharType="separate"/>
+            </w:r>
+            <w:proofErr w:type="spellStart"/>
+            <w:r>
+              <w:t>___________</w:t>
+            </w:r>
+            <w:r>
+              <w:fldChar w:fldCharType="end"/>
+            </w:r>
+            <w:r>
+              <w:t>Мухина</w:t>
+            </w:r>
+            <w:proofErr w:type="spellEnd"/>
+            <w:r>
+              <w:t xml:space="preserve"> И.</w:t>
             </w:r>
             <w:r>
               <w:t>С</w:t>
@@ -1262,13 +2116,28 @@
               <w:ind w:left="360" w:firstLine="0"/>
               <w:jc w:val="right"/>
             </w:pPr>
-            <w:fldSimple w:instr=" DOCPROPERTY  Шаблон.Подпись  \* MERGEFORMAT ">
-              <w:r>
-                <w:t>___________</w:t>
-              </w:r>
-            </w:fldSimple>
             <w:r>
-              <w:t>Власова Л.</w:t>
+              <w:fldChar w:fldCharType="begin"/>
+            </w:r>
+            <w:r>
+              <w:instrText xml:space="preserve"> DOCPROPERTY  Шаблон.Подпись  \* MERGEFORMAT </w:instrText>
+            </w:r>
+            <w:r>
+              <w:fldChar w:fldCharType="separate"/>
+            </w:r>
+            <w:proofErr w:type="spellStart"/>
+            <w:r>
+              <w:t>___________</w:t>
+            </w:r>
+            <w:r>
+              <w:fldChar w:fldCharType="end"/>
+            </w:r>
+            <w:r>
+              <w:t>Власова</w:t>
+            </w:r>
+            <w:proofErr w:type="spellEnd"/>
+            <w:r>
+              <w:t xml:space="preserve"> Л.</w:t>
             </w:r>
             <w:r>
               <w:t>П</w:t>
@@ -1338,17 +2207,32 @@
         <w:ind w:left="4820" w:firstLine="0"/>
         <w:jc w:val="left"/>
       </w:pPr>
-      <w:fldSimple w:instr=" DOCPROPERTY  Шаблон.Подпись  \* MERGEFORMAT ">
-        <w:r>
-          <w:rPr>
-            <w:b/>
-            <w:bCs/>
-          </w:rPr>
-          <w:t>___________</w:t>
-        </w:r>
-      </w:fldSimple>
-      <w:r>
-        <w:t>Крамаренко К.Е.</w:t>
+      <w:r>
+        <w:fldChar w:fldCharType="begin"/>
+      </w:r>
+      <w:r>
+        <w:instrText xml:space="preserve"> DOCPROPERTY  Шаблон.Подпись  \* MERGEFORMAT </w:instrText>
+      </w:r>
+      <w:r>
+        <w:fldChar w:fldCharType="separate"/>
+      </w:r>
+      <w:proofErr w:type="spellStart"/>
+      <w:r>
+        <w:rPr>
+          <w:b/>
+          <w:bCs/>
+        </w:rPr>
+        <w:t>___________</w:t>
+      </w:r>
+      <w:r>
+        <w:fldChar w:fldCharType="end"/>
+      </w:r>
+      <w:r>
+        <w:t>Крамаренко</w:t>
+      </w:r>
+      <w:proofErr w:type="spellEnd"/>
+      <w:r>
+        <w:t xml:space="preserve"> К.Е.</w:t>
       </w:r>
     </w:p>
     <w:p>
@@ -1385,16 +2269,31 @@
         <w:ind w:left="4820" w:firstLine="0"/>
         <w:jc w:val="left"/>
       </w:pPr>
-      <w:fldSimple w:instr=" DOCPROPERTY  Шаблон.Подпись  \* MERGEFORMAT ">
-        <w:r>
-          <w:rPr>
-            <w:bCs/>
-          </w:rPr>
-          <w:t>___________</w:t>
-        </w:r>
-      </w:fldSimple>
-      <w:r>
-        <w:t>Лещёв А.В.</w:t>
+      <w:r>
+        <w:fldChar w:fldCharType="begin"/>
+      </w:r>
+      <w:r>
+        <w:instrText xml:space="preserve"> DOCPROPERTY  Шаблон.Подпись  \* MERGEFORMAT </w:instrText>
+      </w:r>
+      <w:r>
+        <w:fldChar w:fldCharType="separate"/>
+      </w:r>
+      <w:proofErr w:type="spellStart"/>
+      <w:r>
+        <w:rPr>
+          <w:bCs/>
+        </w:rPr>
+        <w:t>___________</w:t>
+      </w:r>
+      <w:r>
+        <w:fldChar w:fldCharType="end"/>
+      </w:r>
+      <w:r>
+        <w:t>Лещёв</w:t>
+      </w:r>
+      <w:proofErr w:type="spellEnd"/>
+      <w:r>
+        <w:t xml:space="preserve"> А.В.</w:t>
       </w:r>
     </w:p>
     <w:sectPr>
@@ -2606,6 +3505,7 @@
   <w:style w:type="character" w:default="1" w:styleId="a2">
     <w:name w:val="Default Paragraph Font"/>
     <w:uiPriority w:val="1"/>
+    <w:semiHidden/>
     <w:unhideWhenUsed/>
   </w:style>
   <w:style w:type="table" w:default="1" w:styleId="a3">
@@ -3415,6 +4315,7 @@
   </w:style>
   <w:style w:type="paragraph" w:customStyle="1" w:styleId="af6">
     <w:name w:val="Штампы"/>
+    <w:link w:val="af7"/>
     <w:rsid w:val="00590C28"/>
     <w:pPr>
       <w:spacing w:after="0" w:line="240" w:lineRule="auto"/>
@@ -3437,6 +4338,18 @@
     <w:rPr>
       <w:sz w:val="36"/>
       <w:szCs w:val="36"/>
+    </w:rPr>
+  </w:style>
+  <w:style w:type="character" w:customStyle="1" w:styleId="af7">
+    <w:name w:val="Штампы Знак"/>
+    <w:basedOn w:val="a2"/>
+    <w:link w:val="af6"/>
+    <w:rsid w:val="00946DDF"/>
+    <w:rPr>
+      <w:rFonts w:ascii="GOST type A" w:hAnsi="GOST type A" w:cs="Times New Roman"/>
+      <w:sz w:val="20"/>
+      <w:szCs w:val="24"/>
+      <w:lang w:eastAsia="ru-RU"/>
     </w:rPr>
   </w:style>
 </w:styles>

</xml_diff>